<commit_message>
updated syllabus with TA info
</commit_message>
<xml_diff>
--- a/lectures/GY6143_ML_Syllabus_S21.docx
+++ b/lectures/GY6143_ML_Syllabus_S21.docx
@@ -291,26 +291,90 @@
       </w:r>
       <w:proofErr w:type="spellStart"/>
       <w:r>
-        <w:fldChar w:fldCharType="begin"/>
-      </w:r>
-      <w:r>
-        <w:instrText xml:space="preserve"> HYPERLINK "mailto:yaowang@nyu.edu" </w:instrText>
-      </w:r>
-      <w:r>
-        <w:fldChar w:fldCharType="separate"/>
+        <w:rPr>
+          <w:rFonts w:ascii="Times New Roman" w:hAnsi="Times New Roman" w:cs="Times New Roman"/>
+        </w:rPr>
+        <w:t>peiliu</w:t>
+      </w:r>
+      <w:proofErr w:type="spellEnd"/>
+      <w:r>
+        <w:rPr>
+          <w:rFonts w:ascii="Times New Roman" w:hAnsi="Times New Roman" w:cs="Times New Roman"/>
+        </w:rPr>
+        <w:t xml:space="preserve"> at nyu.edu</w:t>
       </w:r>
       <w:r>
         <w:rPr>
           <w:rStyle w:val="Hyperlink"/>
           <w:rFonts w:ascii="Times New Roman" w:hAnsi="Times New Roman" w:cs="Times New Roman"/>
-        </w:rPr>
-        <w:t>peiliu</w:t>
-      </w:r>
-      <w:proofErr w:type="spellEnd"/>
-      <w:r>
+          <w:color w:val="000000" w:themeColor="text1"/>
+          <w:u w:val="none"/>
+        </w:rPr>
+        <w:t>)</w:t>
+      </w:r>
+    </w:p>
+    <w:p>
+      <w:pPr>
+        <w:spacing w:line="240" w:lineRule="auto"/>
         <w:rPr>
           <w:rStyle w:val="Hyperlink"/>
           <w:rFonts w:ascii="Times New Roman" w:hAnsi="Times New Roman" w:cs="Times New Roman"/>
+          <w:color w:val="000000" w:themeColor="text1"/>
+          <w:u w:val="none"/>
+        </w:rPr>
+      </w:pPr>
+      <w:r>
+        <w:rPr>
+          <w:rStyle w:val="Hyperlink"/>
+          <w:rFonts w:ascii="Times New Roman" w:hAnsi="Times New Roman" w:cs="Times New Roman"/>
+          <w:b/>
+          <w:color w:val="000000" w:themeColor="text1"/>
+          <w:u w:val="none"/>
+        </w:rPr>
+        <w:t>TAs:</w:t>
+      </w:r>
+      <w:r>
+        <w:rPr>
+          <w:rStyle w:val="Hyperlink"/>
+          <w:rFonts w:ascii="Times New Roman" w:hAnsi="Times New Roman" w:cs="Times New Roman"/>
+          <w:color w:val="000000" w:themeColor="text1"/>
+          <w:u w:val="none"/>
+        </w:rPr>
+        <w:t xml:space="preserve"> </w:t>
+      </w:r>
+      <w:r>
+        <w:rPr>
+          <w:rStyle w:val="Hyperlink"/>
+          <w:rFonts w:ascii="Times New Roman" w:hAnsi="Times New Roman" w:cs="Times New Roman"/>
+          <w:color w:val="000000" w:themeColor="text1"/>
+          <w:u w:val="none"/>
+        </w:rPr>
+        <w:t>Ashutosh Srivastava</w:t>
+      </w:r>
+      <w:r>
+        <w:rPr>
+          <w:rStyle w:val="Hyperlink"/>
+          <w:rFonts w:ascii="Times New Roman" w:hAnsi="Times New Roman" w:cs="Times New Roman"/>
+          <w:color w:val="000000" w:themeColor="text1"/>
+          <w:u w:val="none"/>
+        </w:rPr>
+        <w:t xml:space="preserve"> (</w:t>
+      </w:r>
+      <w:r>
+        <w:rPr>
+          <w:rStyle w:val="Hyperlink"/>
+          <w:rFonts w:ascii="Times New Roman" w:hAnsi="Times New Roman" w:cs="Times New Roman"/>
+          <w:color w:val="000000" w:themeColor="text1"/>
+          <w:u w:val="none"/>
+        </w:rPr>
+        <w:t>as12738</w:t>
+      </w:r>
+      <w:r>
+        <w:rPr>
+          <w:rStyle w:val="Hyperlink"/>
+          <w:rFonts w:ascii="Times New Roman" w:hAnsi="Times New Roman" w:cs="Times New Roman"/>
+          <w:color w:val="000000" w:themeColor="text1"/>
+          <w:u w:val="none"/>
         </w:rPr>
         <w:t xml:space="preserve"> at </w:t>
       </w:r>
@@ -318,6 +382,8 @@
         <w:rPr>
           <w:rStyle w:val="Hyperlink"/>
           <w:rFonts w:ascii="Times New Roman" w:hAnsi="Times New Roman" w:cs="Times New Roman"/>
+          <w:color w:val="000000" w:themeColor="text1"/>
+          <w:u w:val="none"/>
         </w:rPr>
         <w:t>nyu.edu</w:t>
       </w:r>
@@ -325,15 +391,30 @@
         <w:rPr>
           <w:rStyle w:val="Hyperlink"/>
           <w:rFonts w:ascii="Times New Roman" w:hAnsi="Times New Roman" w:cs="Times New Roman"/>
-        </w:rPr>
-        <w:fldChar w:fldCharType="end"/>
-      </w:r>
-      <w:r>
+          <w:color w:val="000000" w:themeColor="text1"/>
+          <w:u w:val="none"/>
+        </w:rPr>
+        <w:t>)</w:t>
+      </w:r>
+    </w:p>
+    <w:p>
+      <w:pPr>
+        <w:spacing w:line="240" w:lineRule="auto"/>
         <w:rPr>
           <w:rStyle w:val="Hyperlink"/>
           <w:rFonts w:ascii="Times New Roman" w:hAnsi="Times New Roman" w:cs="Times New Roman"/>
-        </w:rPr>
-        <w:t>)</w:t>
+          <w:color w:val="000000" w:themeColor="text1"/>
+          <w:u w:val="none"/>
+        </w:rPr>
+      </w:pPr>
+      <w:r>
+        <w:rPr>
+          <w:rStyle w:val="Hyperlink"/>
+          <w:rFonts w:ascii="Times New Roman" w:hAnsi="Times New Roman" w:cs="Times New Roman"/>
+          <w:color w:val="000000" w:themeColor="text1"/>
+          <w:u w:val="none"/>
+        </w:rPr>
+        <w:t xml:space="preserve">         TBD</w:t>
       </w:r>
     </w:p>
     <w:p>
@@ -354,7 +435,7 @@
           <w:color w:val="000000" w:themeColor="text1"/>
           <w:u w:val="none"/>
         </w:rPr>
-        <w:t>TAs:</w:t>
+        <w:t>Office Hour</w:t>
       </w:r>
       <w:r>
         <w:rPr>
@@ -363,7 +444,7 @@
           <w:color w:val="000000" w:themeColor="text1"/>
           <w:u w:val="none"/>
         </w:rPr>
-        <w:t xml:space="preserve"> TBD</w:t>
+        <w:t xml:space="preserve">: </w:t>
       </w:r>
     </w:p>
     <w:p>
@@ -380,11 +461,10 @@
         <w:rPr>
           <w:rStyle w:val="Hyperlink"/>
           <w:rFonts w:ascii="Times New Roman" w:hAnsi="Times New Roman" w:cs="Times New Roman"/>
-          <w:b/>
           <w:color w:val="000000" w:themeColor="text1"/>
           <w:u w:val="none"/>
         </w:rPr>
-        <w:t>Office Hour</w:t>
+        <w:t xml:space="preserve">Instructor: </w:t>
       </w:r>
       <w:r>
         <w:rPr>
@@ -393,19 +473,71 @@
           <w:color w:val="000000" w:themeColor="text1"/>
           <w:u w:val="none"/>
         </w:rPr>
+        <w:t>Monday</w:t>
+      </w:r>
+      <w:r>
+        <w:rPr>
+          <w:rStyle w:val="Hyperlink"/>
+          <w:rFonts w:ascii="Times New Roman" w:hAnsi="Times New Roman" w:cs="Times New Roman"/>
+          <w:color w:val="000000" w:themeColor="text1"/>
+          <w:u w:val="none"/>
+        </w:rPr>
+        <w:t xml:space="preserve"> </w:t>
+      </w:r>
+      <w:r>
+        <w:rPr>
+          <w:rStyle w:val="Hyperlink"/>
+          <w:rFonts w:ascii="Times New Roman" w:hAnsi="Times New Roman" w:cs="Times New Roman"/>
+          <w:color w:val="000000" w:themeColor="text1"/>
+          <w:u w:val="none"/>
+        </w:rPr>
+        <w:t xml:space="preserve">3PM-4PM </w:t>
+      </w:r>
+      <w:r>
+        <w:rPr>
+          <w:rStyle w:val="Hyperlink"/>
+          <w:rFonts w:ascii="Times New Roman" w:hAnsi="Times New Roman" w:cs="Times New Roman"/>
+          <w:color w:val="000000" w:themeColor="text1"/>
+          <w:u w:val="none"/>
+        </w:rPr>
+        <w:t>on Zoom</w:t>
+      </w:r>
+    </w:p>
+    <w:p>
+      <w:pPr>
+        <w:spacing w:line="240" w:lineRule="auto"/>
+        <w:rPr>
+          <w:rFonts w:ascii="Times New Roman" w:hAnsi="Times New Roman" w:cs="Times New Roman"/>
+          <w:color w:val="000000" w:themeColor="text1"/>
+        </w:rPr>
+      </w:pPr>
+      <w:r>
+        <w:rPr>
+          <w:rStyle w:val="Hyperlink"/>
+          <w:rFonts w:ascii="Times New Roman" w:hAnsi="Times New Roman" w:cs="Times New Roman"/>
+          <w:color w:val="000000" w:themeColor="text1"/>
+          <w:u w:val="none"/>
+        </w:rPr>
+        <w:t>TA</w:t>
+      </w:r>
+      <w:r>
+        <w:rPr>
+          <w:rStyle w:val="Hyperlink"/>
+          <w:rFonts w:ascii="Times New Roman" w:hAnsi="Times New Roman" w:cs="Times New Roman"/>
+          <w:color w:val="000000" w:themeColor="text1"/>
+          <w:u w:val="none"/>
+        </w:rPr>
         <w:t xml:space="preserve">: </w:t>
       </w:r>
-    </w:p>
-    <w:p>
-      <w:pPr>
-        <w:spacing w:line="240" w:lineRule="auto"/>
+      <w:r>
         <w:rPr>
           <w:rStyle w:val="Hyperlink"/>
           <w:rFonts w:ascii="Times New Roman" w:hAnsi="Times New Roman" w:cs="Times New Roman"/>
           <w:color w:val="000000" w:themeColor="text1"/>
           <w:u w:val="none"/>
         </w:rPr>
-      </w:pPr>
+        <w:t>Ashutosh Srivastava</w:t>
+      </w:r>
       <w:r>
         <w:rPr>
           <w:rStyle w:val="Hyperlink"/>
@@ -413,70 +545,7 @@
           <w:color w:val="000000" w:themeColor="text1"/>
           <w:u w:val="none"/>
         </w:rPr>
-        <w:t xml:space="preserve">Instructor: </w:t>
-      </w:r>
-      <w:r>
-        <w:rPr>
-          <w:rStyle w:val="Hyperlink"/>
-          <w:rFonts w:ascii="Times New Roman" w:hAnsi="Times New Roman" w:cs="Times New Roman"/>
-          <w:color w:val="000000" w:themeColor="text1"/>
-          <w:u w:val="none"/>
-        </w:rPr>
-        <w:t xml:space="preserve">Time </w:t>
-      </w:r>
-      <w:r>
-        <w:rPr>
-          <w:rStyle w:val="Hyperlink"/>
-          <w:rFonts w:ascii="Times New Roman" w:hAnsi="Times New Roman" w:cs="Times New Roman"/>
-          <w:color w:val="000000" w:themeColor="text1"/>
-          <w:u w:val="none"/>
-        </w:rPr>
-        <w:t>TBD</w:t>
-      </w:r>
-      <w:r>
-        <w:rPr>
-          <w:rStyle w:val="Hyperlink"/>
-          <w:rFonts w:ascii="Times New Roman" w:hAnsi="Times New Roman" w:cs="Times New Roman"/>
-          <w:color w:val="000000" w:themeColor="text1"/>
-          <w:u w:val="none"/>
-        </w:rPr>
-        <w:t xml:space="preserve"> on Zoom</w:t>
-      </w:r>
-    </w:p>
-    <w:p>
-      <w:pPr>
-        <w:spacing w:line="240" w:lineRule="auto"/>
-        <w:rPr>
-          <w:rFonts w:ascii="Times New Roman" w:hAnsi="Times New Roman" w:cs="Times New Roman"/>
-          <w:color w:val="000000" w:themeColor="text1"/>
-        </w:rPr>
-      </w:pPr>
-      <w:r>
-        <w:rPr>
-          <w:rStyle w:val="Hyperlink"/>
-          <w:rFonts w:ascii="Times New Roman" w:hAnsi="Times New Roman" w:cs="Times New Roman"/>
-          <w:color w:val="000000" w:themeColor="text1"/>
-          <w:u w:val="none"/>
-        </w:rPr>
-        <w:t>TA</w:t>
-      </w:r>
-      <w:r>
-        <w:rPr>
-          <w:rStyle w:val="Hyperlink"/>
-          <w:rFonts w:ascii="Times New Roman" w:hAnsi="Times New Roman" w:cs="Times New Roman"/>
-          <w:color w:val="000000" w:themeColor="text1"/>
-          <w:u w:val="none"/>
-        </w:rPr>
-        <w:t xml:space="preserve">: </w:t>
-      </w:r>
-      <w:r>
-        <w:rPr>
-          <w:rStyle w:val="Hyperlink"/>
-          <w:rFonts w:ascii="Times New Roman" w:hAnsi="Times New Roman" w:cs="Times New Roman"/>
-          <w:color w:val="000000" w:themeColor="text1"/>
-          <w:u w:val="none"/>
-        </w:rPr>
-        <w:t>Time TBD on Zoom</w:t>
+        <w:t xml:space="preserve">, Wednesday 9AM-10AM and Thursday 9AM-10AM on Zoom </w:t>
       </w:r>
     </w:p>
     <w:p>
@@ -1106,6 +1175,7 @@
           <w:rFonts w:ascii="Times New Roman" w:hAnsi="Times New Roman" w:cs="Times New Roman"/>
           <w:b/>
         </w:rPr>
+        <w:lastRenderedPageBreak/>
         <w:t>Pre-requisites:</w:t>
       </w:r>
     </w:p>
@@ -1125,7 +1195,6 @@
         <w:rPr>
           <w:rFonts w:ascii="Times New Roman" w:hAnsi="Times New Roman" w:cs="Times New Roman"/>
         </w:rPr>
-        <w:lastRenderedPageBreak/>
         <w:t>Undergraduate probability and linear algebra</w:t>
       </w:r>
       <w:r>
@@ -2673,6 +2742,7 @@
           <w:rFonts w:ascii="Times New Roman" w:hAnsi="Times New Roman" w:cs="Times New Roman"/>
           <w:color w:val="000000" w:themeColor="text1"/>
         </w:rPr>
+        <w:lastRenderedPageBreak/>
         <w:t>Week 15</w:t>
       </w:r>
       <w:r>

</xml_diff>